<commit_message>
notes for later add
</commit_message>
<xml_diff>
--- a/Unit_4/U4-L5. Using SQL Joins - Practice 2.docx
+++ b/Unit_4/U4-L5. Using SQL Joins - Practice 2.docx
@@ -664,7 +664,7 @@
       <w:r>
         <w:rPr/>
         <w:drawing>
-          <wp:inline distT="0" distB="0" distL="19050" distR="0">
+          <wp:inline distT="0" distB="0" distL="0" distR="0">
             <wp:extent cx="4692015" cy="3571875"/>
             <wp:effectExtent l="0" t="0" r="0" b="0"/>
             <wp:docPr id="1" name="Picture 2" descr=""/>
@@ -860,7 +860,7 @@
       <w:r>
         <w:rPr/>
         <w:drawing>
-          <wp:inline distT="0" distB="0" distL="19050" distR="0">
+          <wp:inline distT="0" distB="0" distL="0" distR="0">
             <wp:extent cx="6096000" cy="7948295"/>
             <wp:effectExtent l="0" t="0" r="0" b="0"/>
             <wp:docPr id="2" name="Picture 3" descr=""/>
@@ -1367,6 +1367,39 @@
           <w:bCs/>
           <w:color w:val="000000" w:themeColor="text1"/>
         </w:rPr>
+        <w:t>Implement some kind of foreign key</w:t>
+      </w:r>
+    </w:p>
+    <w:p>
+      <w:pPr>
+        <w:pStyle w:val="Normal"/>
+        <w:spacing w:lineRule="auto" w:line="240" w:before="0" w:after="0"/>
+        <w:rPr>
+          <w:rFonts w:ascii="Times New Roman" w:hAnsi="Times New Roman" w:eastAsia="SimSun" w:cs="Times New Roman"/>
+          <w:bCs/>
+          <w:color w:val="000000" w:themeColor="text1"/>
+        </w:rPr>
+      </w:pPr>
+      <w:r>
+        <w:rPr>
+          <w:rFonts w:eastAsia="SimSun" w:cs="Times New Roman" w:ascii="Times New Roman" w:hAnsi="Times New Roman"/>
+          <w:bCs/>
+          <w:color w:val="000000" w:themeColor="text1"/>
+        </w:rPr>
+      </w:r>
+    </w:p>
+    <w:p>
+      <w:pPr>
+        <w:pStyle w:val="Normal"/>
+        <w:spacing w:lineRule="auto" w:line="240" w:before="0" w:after="0"/>
+        <w:rPr/>
+      </w:pPr>
+      <w:r>
+        <w:rPr>
+          <w:rFonts w:eastAsia="SimSun" w:cs="Times New Roman" w:ascii="Times New Roman" w:hAnsi="Times New Roman"/>
+          <w:bCs/>
+          <w:color w:val="000000" w:themeColor="text1"/>
+        </w:rPr>
         <w:t>CREATE TABLE student(</w:t>
       </w:r>
     </w:p>
@@ -1503,7 +1536,11 @@
         </w:rPr>
       </w:pPr>
       <w:r>
-        <w:rPr/>
+        <w:rPr>
+          <w:rFonts w:eastAsia="SimSun" w:cs="Times New Roman" w:ascii="Times New Roman" w:hAnsi="Times New Roman"/>
+          <w:bCs/>
+          <w:color w:val="000000" w:themeColor="text1"/>
+        </w:rPr>
       </w:r>
     </w:p>
     <w:p>
@@ -1584,6 +1621,102 @@
       </w:pPr>
       <w:r>
         <w:rPr/>
+      </w:r>
+    </w:p>
+    <w:p>
+      <w:pPr>
+        <w:pStyle w:val="Normal"/>
+        <w:spacing w:lineRule="auto" w:line="240" w:before="0" w:after="0"/>
+        <w:rPr/>
+      </w:pPr>
+      <w:r>
+        <w:rPr>
+          <w:rFonts w:eastAsia="SimSun" w:cs="Times New Roman" w:ascii="Times New Roman" w:hAnsi="Times New Roman"/>
+          <w:bCs/>
+          <w:color w:val="000000" w:themeColor="text1"/>
+        </w:rPr>
+        <w:t>CREATE TABLE teacher(</w:t>
+      </w:r>
+    </w:p>
+    <w:p>
+      <w:pPr>
+        <w:pStyle w:val="Normal"/>
+        <w:spacing w:lineRule="auto" w:line="240" w:before="0" w:after="0"/>
+        <w:rPr/>
+      </w:pPr>
+      <w:r>
+        <w:rPr>
+          <w:rFonts w:eastAsia="SimSun" w:cs="Times New Roman" w:ascii="Times New Roman" w:hAnsi="Times New Roman"/>
+          <w:bCs/>
+          <w:color w:val="000000" w:themeColor="text1"/>
+        </w:rPr>
+        <w:tab/>
+        <w:t>FIRST_NAME varchar(50),</w:t>
+      </w:r>
+    </w:p>
+    <w:p>
+      <w:pPr>
+        <w:pStyle w:val="Normal"/>
+        <w:spacing w:lineRule="auto" w:line="240" w:before="0" w:after="0"/>
+        <w:rPr/>
+      </w:pPr>
+      <w:r>
+        <w:rPr>
+          <w:rFonts w:eastAsia="SimSun" w:cs="Times New Roman" w:ascii="Times New Roman" w:hAnsi="Times New Roman"/>
+          <w:bCs/>
+          <w:color w:val="000000" w:themeColor="text1"/>
+        </w:rPr>
+        <w:tab/>
+        <w:t>LAST_NAME varchar(50),</w:t>
+      </w:r>
+    </w:p>
+    <w:p>
+      <w:pPr>
+        <w:pStyle w:val="Normal"/>
+        <w:spacing w:lineRule="auto" w:line="240" w:before="0" w:after="0"/>
+        <w:rPr/>
+      </w:pPr>
+      <w:r>
+        <w:rPr>
+          <w:rFonts w:eastAsia="SimSun" w:cs="Times New Roman" w:ascii="Times New Roman" w:hAnsi="Times New Roman"/>
+          <w:bCs/>
+          <w:color w:val="000000" w:themeColor="text1"/>
+        </w:rPr>
+        <w:tab/>
+        <w:t>OSIS number(10,0),</w:t>
+      </w:r>
+    </w:p>
+    <w:p>
+      <w:pPr>
+        <w:pStyle w:val="Normal"/>
+        <w:spacing w:lineRule="auto" w:line="240" w:before="0" w:after="0"/>
+        <w:rPr/>
+      </w:pPr>
+      <w:r>
+        <w:rPr>
+          <w:rFonts w:eastAsia="SimSun" w:cs="Times New Roman" w:ascii="Times New Roman" w:hAnsi="Times New Roman"/>
+          <w:bCs/>
+          <w:color w:val="000000" w:themeColor="text1"/>
+        </w:rPr>
+        <w:t>)</w:t>
+      </w:r>
+    </w:p>
+    <w:p>
+      <w:pPr>
+        <w:pStyle w:val="Normal"/>
+        <w:spacing w:lineRule="auto" w:line="240" w:before="0" w:after="0"/>
+        <w:rPr>
+          <w:rFonts w:ascii="Times New Roman" w:hAnsi="Times New Roman" w:eastAsia="SimSun" w:cs="Times New Roman"/>
+          <w:bCs/>
+          <w:color w:val="000000" w:themeColor="text1"/>
+        </w:rPr>
+      </w:pPr>
+      <w:r>
+        <w:rPr>
+          <w:rFonts w:eastAsia="SimSun" w:cs="Times New Roman" w:ascii="Times New Roman" w:hAnsi="Times New Roman"/>
+          <w:bCs/>
+          <w:color w:val="000000" w:themeColor="text1"/>
+        </w:rPr>
       </w:r>
     </w:p>
     <w:p>
@@ -2390,6 +2523,7 @@
       </w:pPr>
       <w:rPr>
         <w:rFonts w:ascii="Wingdings" w:hAnsi="Wingdings" w:cs="Wingdings" w:hint="default"/>
+        <w:rFonts w:cs="Wingdings"/>
       </w:rPr>
     </w:lvl>
     <w:lvl w:ilvl="3">
@@ -2402,6 +2536,7 @@
       </w:pPr>
       <w:rPr>
         <w:rFonts w:ascii="Symbol" w:hAnsi="Symbol" w:cs="Symbol" w:hint="default"/>
+        <w:rFonts w:cs="Symbol"/>
       </w:rPr>
     </w:lvl>
     <w:lvl w:ilvl="4">
@@ -2427,6 +2562,7 @@
       </w:pPr>
       <w:rPr>
         <w:rFonts w:ascii="Wingdings" w:hAnsi="Wingdings" w:cs="Wingdings" w:hint="default"/>
+        <w:rFonts w:cs="Wingdings"/>
       </w:rPr>
     </w:lvl>
     <w:lvl w:ilvl="6">
@@ -2439,6 +2575,7 @@
       </w:pPr>
       <w:rPr>
         <w:rFonts w:ascii="Symbol" w:hAnsi="Symbol" w:cs="Symbol" w:hint="default"/>
+        <w:rFonts w:cs="Symbol"/>
       </w:rPr>
     </w:lvl>
     <w:lvl w:ilvl="7">
@@ -2464,6 +2601,7 @@
       </w:pPr>
       <w:rPr>
         <w:rFonts w:ascii="Wingdings" w:hAnsi="Wingdings" w:cs="Wingdings" w:hint="default"/>
+        <w:rFonts w:cs="Wingdings"/>
       </w:rPr>
     </w:lvl>
   </w:abstractNum>
@@ -2779,7 +2917,6 @@
     <w:rPrDefault>
       <w:rPr>
         <w:rFonts w:ascii="Calibri" w:hAnsi="Calibri" w:eastAsia="宋体" w:cs="" w:asciiTheme="minorHAnsi" w:cstheme="minorBidi" w:eastAsiaTheme="minorEastAsia" w:hAnsiTheme="minorHAnsi"/>
-        <w:sz w:val="22"/>
         <w:szCs w:val="22"/>
         <w:lang w:val="en-US" w:eastAsia="zh-CN" w:bidi="ar-SA"/>
       </w:rPr>
@@ -2942,7 +3079,7 @@
     </w:pPr>
     <w:rPr>
       <w:rFonts w:ascii="Calibri" w:hAnsi="Calibri" w:eastAsia="宋体" w:cs="" w:asciiTheme="minorHAnsi" w:cstheme="minorBidi" w:eastAsiaTheme="minorEastAsia" w:hAnsiTheme="minorHAnsi"/>
-      <w:color w:val="auto"/>
+      <w:color w:val="00000A"/>
       <w:sz w:val="22"/>
       <w:szCs w:val="22"/>
       <w:lang w:val="en-US" w:eastAsia="zh-CN" w:bidi="ar-SA"/>
@@ -3176,6 +3313,70 @@
     <w:qFormat/>
     <w:rPr>
       <w:rFonts w:cs="Courier New"/>
+    </w:rPr>
+  </w:style>
+  <w:style w:type="character" w:styleId="ListLabel5">
+    <w:name w:val="ListLabel 5"/>
+    <w:qFormat/>
+    <w:rPr>
+      <w:rFonts w:ascii="Times New Roman" w:hAnsi="Times New Roman" w:cs="Times New Roman"/>
+      <w:b/>
+    </w:rPr>
+  </w:style>
+  <w:style w:type="character" w:styleId="ListLabel6">
+    <w:name w:val="ListLabel 6"/>
+    <w:qFormat/>
+    <w:rPr>
+      <w:rFonts w:cs="Courier New"/>
+    </w:rPr>
+  </w:style>
+  <w:style w:type="character" w:styleId="ListLabel7">
+    <w:name w:val="ListLabel 7"/>
+    <w:qFormat/>
+    <w:rPr>
+      <w:rFonts w:cs="Wingdings"/>
+    </w:rPr>
+  </w:style>
+  <w:style w:type="character" w:styleId="ListLabel8">
+    <w:name w:val="ListLabel 8"/>
+    <w:qFormat/>
+    <w:rPr>
+      <w:rFonts w:cs="Symbol"/>
+    </w:rPr>
+  </w:style>
+  <w:style w:type="character" w:styleId="ListLabel9">
+    <w:name w:val="ListLabel 9"/>
+    <w:qFormat/>
+    <w:rPr>
+      <w:rFonts w:cs="Courier New"/>
+    </w:rPr>
+  </w:style>
+  <w:style w:type="character" w:styleId="ListLabel10">
+    <w:name w:val="ListLabel 10"/>
+    <w:qFormat/>
+    <w:rPr>
+      <w:rFonts w:cs="Wingdings"/>
+    </w:rPr>
+  </w:style>
+  <w:style w:type="character" w:styleId="ListLabel11">
+    <w:name w:val="ListLabel 11"/>
+    <w:qFormat/>
+    <w:rPr>
+      <w:rFonts w:cs="Symbol"/>
+    </w:rPr>
+  </w:style>
+  <w:style w:type="character" w:styleId="ListLabel12">
+    <w:name w:val="ListLabel 12"/>
+    <w:qFormat/>
+    <w:rPr>
+      <w:rFonts w:cs="Courier New"/>
+    </w:rPr>
+  </w:style>
+  <w:style w:type="character" w:styleId="ListLabel13">
+    <w:name w:val="ListLabel 13"/>
+    <w:qFormat/>
+    <w:rPr>
+      <w:rFonts w:cs="Wingdings"/>
     </w:rPr>
   </w:style>
   <w:style w:type="paragraph" w:styleId="Heading">

</xml_diff>

<commit_message>
fixed select for loop problem ish
</commit_message>
<xml_diff>
--- a/Unit_4/U4-L5. Using SQL Joins - Practice 2.docx
+++ b/Unit_4/U4-L5. Using SQL Joins - Practice 2.docx
@@ -1371,149 +1371,133 @@
           <w:bCs/>
           <w:color w:val="000000" w:themeColor="text1"/>
         </w:rPr>
-        <w:t>SOME WORK</w:t>
-      </w:r>
-    </w:p>
-    <w:p>
-      <w:pPr>
-        <w:pStyle w:val="Normal"/>
-        <w:spacing w:lineRule="auto" w:line="240" w:before="0" w:after="0"/>
-        <w:rPr/>
-      </w:pPr>
-      <w:r>
-        <w:rPr>
-          <w:rFonts w:eastAsia="SimSun" w:cs="Times New Roman" w:ascii="Times New Roman" w:hAnsi="Times New Roman"/>
-          <w:bCs/>
-          <w:color w:val="000000" w:themeColor="text1"/>
-        </w:rPr>
-        <w:t xml:space="preserve">DECLARE </w:t>
-      </w:r>
-    </w:p>
-    <w:p>
-      <w:pPr>
-        <w:pStyle w:val="Normal"/>
-        <w:spacing w:lineRule="auto" w:line="240" w:before="0" w:after="0"/>
-        <w:rPr/>
-      </w:pPr>
-      <w:r>
-        <w:rPr>
-          <w:rFonts w:eastAsia="SimSun" w:cs="Times New Roman" w:ascii="Times New Roman" w:hAnsi="Times New Roman"/>
-          <w:bCs/>
-          <w:color w:val="000000" w:themeColor="text1"/>
-        </w:rPr>
-        <w:tab/>
-        <w:t xml:space="preserve">CURSOR course_rosters IS </w:t>
-      </w:r>
-    </w:p>
-    <w:p>
-      <w:pPr>
-        <w:pStyle w:val="Normal"/>
-        <w:spacing w:lineRule="auto" w:line="240" w:before="0" w:after="0"/>
-        <w:rPr/>
-      </w:pPr>
-      <w:r>
-        <w:rPr>
-          <w:rFonts w:eastAsia="SimSun" w:cs="Times New Roman" w:ascii="Times New Roman" w:hAnsi="Times New Roman"/>
-          <w:bCs/>
-          <w:color w:val="000000" w:themeColor="text1"/>
-        </w:rPr>
-        <w:tab/>
-        <w:tab/>
-        <w:t xml:space="preserve">SELECT COURSE_ID, OSIS, PERID,TITLE FROM COURSE WHERE OSIS = 1; </w:t>
-      </w:r>
-    </w:p>
-    <w:p>
-      <w:pPr>
-        <w:pStyle w:val="Normal"/>
-        <w:spacing w:lineRule="auto" w:line="240" w:before="0" w:after="0"/>
-        <w:rPr/>
-      </w:pPr>
-      <w:r>
-        <w:rPr>
-          <w:rFonts w:eastAsia="SimSun" w:cs="Times New Roman" w:ascii="Times New Roman" w:hAnsi="Times New Roman"/>
-          <w:bCs/>
-          <w:color w:val="000000" w:themeColor="text1"/>
-        </w:rPr>
-        <w:tab/>
-        <w:t xml:space="preserve">course_roster course_rosters%ROWTYPE; </w:t>
-      </w:r>
-    </w:p>
-    <w:p>
-      <w:pPr>
-        <w:pStyle w:val="Normal"/>
-        <w:spacing w:lineRule="auto" w:line="240" w:before="0" w:after="0"/>
-        <w:rPr/>
-      </w:pPr>
-      <w:r>
-        <w:rPr>
-          <w:rFonts w:eastAsia="SimSun" w:cs="Times New Roman" w:ascii="Times New Roman" w:hAnsi="Times New Roman"/>
-          <w:bCs/>
-          <w:color w:val="000000" w:themeColor="text1"/>
-        </w:rPr>
-        <w:tab/>
-      </w:r>
-    </w:p>
-    <w:p>
-      <w:pPr>
-        <w:pStyle w:val="Normal"/>
-        <w:spacing w:lineRule="auto" w:line="240" w:before="0" w:after="0"/>
-        <w:rPr/>
-      </w:pPr>
-      <w:r>
-        <w:rPr>
-          <w:rFonts w:eastAsia="SimSun" w:cs="Times New Roman" w:ascii="Times New Roman" w:hAnsi="Times New Roman"/>
-          <w:bCs/>
-          <w:color w:val="000000" w:themeColor="text1"/>
-        </w:rPr>
-        <w:tab/>
-        <w:t>TYPE REFTABLETYPE IS RECORD(OSIS number(10,0));</w:t>
-      </w:r>
-    </w:p>
-    <w:p>
-      <w:pPr>
-        <w:pStyle w:val="Normal"/>
-        <w:spacing w:lineRule="auto" w:line="240" w:before="0" w:after="0"/>
-        <w:rPr/>
-      </w:pPr>
-      <w:r>
-        <w:rPr>
-          <w:rFonts w:eastAsia="SimSun" w:cs="Times New Roman" w:ascii="Times New Roman" w:hAnsi="Times New Roman"/>
-          <w:bCs/>
-          <w:color w:val="000000" w:themeColor="text1"/>
-        </w:rPr>
-        <w:tab/>
-        <w:t>TYPE TABLETYPE IS TABLE OF REFTABLETYPE;</w:t>
-      </w:r>
-    </w:p>
-    <w:p>
-      <w:pPr>
-        <w:pStyle w:val="Normal"/>
-        <w:spacing w:lineRule="auto" w:line="240" w:before="0" w:after="0"/>
-        <w:rPr/>
-      </w:pPr>
-      <w:r>
-        <w:rPr>
-          <w:rFonts w:eastAsia="SimSun" w:cs="Times New Roman" w:ascii="Times New Roman" w:hAnsi="Times New Roman"/>
-          <w:bCs/>
-          <w:color w:val="000000" w:themeColor="text1"/>
-        </w:rPr>
-        <w:tab/>
-        <w:t>absent_temp TABLETYPE;</w:t>
-      </w:r>
-    </w:p>
-    <w:p>
-      <w:pPr>
-        <w:pStyle w:val="Normal"/>
-        <w:spacing w:lineRule="auto" w:line="240" w:before="0" w:after="0"/>
-        <w:rPr/>
-      </w:pPr>
-      <w:r>
-        <w:rPr>
-          <w:rFonts w:eastAsia="SimSun" w:cs="Times New Roman" w:ascii="Times New Roman" w:hAnsi="Times New Roman"/>
-          <w:bCs/>
-          <w:color w:val="000000" w:themeColor="text1"/>
-        </w:rPr>
-        <w:t xml:space="preserve">BEGIN </w:t>
+        <w:t>CODE SEGMENT THAT WORKS</w:t>
+      </w:r>
+    </w:p>
+    <w:p>
+      <w:pPr>
+        <w:pStyle w:val="Normal"/>
+        <w:spacing w:lineRule="auto" w:line="240" w:before="0" w:after="0"/>
+        <w:rPr/>
+      </w:pPr>
+      <w:r>
+        <w:rPr>
+          <w:rFonts w:eastAsia="SimSun" w:cs="Times New Roman" w:ascii="Times New Roman" w:hAnsi="Times New Roman"/>
+          <w:bCs/>
+          <w:color w:val="000000" w:themeColor="text1"/>
+        </w:rPr>
+        <w:t>DELETE FROM ABSENT_TEMP;</w:t>
+      </w:r>
+    </w:p>
+    <w:p>
+      <w:pPr>
+        <w:pStyle w:val="Normal"/>
+        <w:spacing w:lineRule="auto" w:line="240" w:before="0" w:after="0"/>
+        <w:rPr/>
+      </w:pPr>
+      <w:r>
+        <w:rPr>
+          <w:rFonts w:eastAsia="SimSun" w:cs="Times New Roman" w:ascii="Times New Roman" w:hAnsi="Times New Roman"/>
+          <w:bCs/>
+          <w:color w:val="000000" w:themeColor="text1"/>
+        </w:rPr>
+        <w:t xml:space="preserve">DECLARE  </w:t>
+      </w:r>
+    </w:p>
+    <w:p>
+      <w:pPr>
+        <w:pStyle w:val="Normal"/>
+        <w:spacing w:lineRule="auto" w:line="240" w:before="0" w:after="0"/>
+        <w:rPr/>
+      </w:pPr>
+      <w:r>
+        <w:rPr>
+          <w:rFonts w:eastAsia="SimSun" w:cs="Times New Roman" w:ascii="Times New Roman" w:hAnsi="Times New Roman"/>
+          <w:bCs/>
+          <w:color w:val="000000" w:themeColor="text1"/>
+        </w:rPr>
+        <w:tab/>
+        <w:t xml:space="preserve">CURSOR course_rosters IS  </w:t>
+      </w:r>
+    </w:p>
+    <w:p>
+      <w:pPr>
+        <w:pStyle w:val="Normal"/>
+        <w:spacing w:lineRule="auto" w:line="240" w:before="0" w:after="0"/>
+        <w:rPr/>
+      </w:pPr>
+      <w:r>
+        <w:rPr>
+          <w:rFonts w:eastAsia="SimSun" w:cs="Times New Roman" w:ascii="Times New Roman" w:hAnsi="Times New Roman"/>
+          <w:bCs/>
+          <w:color w:val="000000" w:themeColor="text1"/>
+        </w:rPr>
+        <w:tab/>
+        <w:tab/>
+        <w:t xml:space="preserve">SELECT COURSE_ID, OSIS, PERID,TITLE FROM COURSE WHERE OSIS = 1;  </w:t>
+      </w:r>
+    </w:p>
+    <w:p>
+      <w:pPr>
+        <w:pStyle w:val="Normal"/>
+        <w:spacing w:lineRule="auto" w:line="240" w:before="0" w:after="0"/>
+        <w:rPr/>
+      </w:pPr>
+      <w:r>
+        <w:rPr>
+          <w:rFonts w:eastAsia="SimSun" w:cs="Times New Roman" w:ascii="Times New Roman" w:hAnsi="Times New Roman"/>
+          <w:bCs/>
+          <w:color w:val="000000" w:themeColor="text1"/>
+        </w:rPr>
+        <w:tab/>
+        <w:t xml:space="preserve">course_roster course_rosters%ROWTYPE;  </w:t>
+      </w:r>
+    </w:p>
+    <w:p>
+      <w:pPr>
+        <w:pStyle w:val="Normal"/>
+        <w:spacing w:lineRule="auto" w:line="240" w:before="0" w:after="0"/>
+        <w:rPr/>
+      </w:pPr>
+      <w:r>
+        <w:rPr>
+          <w:rFonts w:eastAsia="SimSun" w:cs="Times New Roman" w:ascii="Times New Roman" w:hAnsi="Times New Roman"/>
+          <w:bCs/>
+          <w:color w:val="000000" w:themeColor="text1"/>
+        </w:rPr>
+        <w:tab/>
+        <w:t xml:space="preserve"> </w:t>
+      </w:r>
+    </w:p>
+    <w:p>
+      <w:pPr>
+        <w:pStyle w:val="Normal"/>
+        <w:spacing w:lineRule="auto" w:line="240" w:before="0" w:after="0"/>
+        <w:rPr/>
+      </w:pPr>
+      <w:r>
+        <w:rPr>
+          <w:rFonts w:eastAsia="SimSun" w:cs="Times New Roman" w:ascii="Times New Roman" w:hAnsi="Times New Roman"/>
+          <w:bCs/>
+          <w:color w:val="000000" w:themeColor="text1"/>
+        </w:rPr>
+        <w:tab/>
+        <w:t xml:space="preserve"> </w:t>
+      </w:r>
+    </w:p>
+    <w:p>
+      <w:pPr>
+        <w:pStyle w:val="Normal"/>
+        <w:spacing w:lineRule="auto" w:line="240" w:before="0" w:after="0"/>
+        <w:rPr/>
+      </w:pPr>
+      <w:r>
+        <w:rPr>
+          <w:rFonts w:eastAsia="SimSun" w:cs="Times New Roman" w:ascii="Times New Roman" w:hAnsi="Times New Roman"/>
+          <w:bCs/>
+          <w:color w:val="000000" w:themeColor="text1"/>
+        </w:rPr>
+        <w:t xml:space="preserve">BEGIN  </w:t>
       </w:r>
     </w:p>
     <w:p>
@@ -1536,103 +1520,7 @@
           <w:bCs/>
           <w:color w:val="000000" w:themeColor="text1"/>
         </w:rPr>
-        <w:t xml:space="preserve">FOR course_roster IN course_rosters LOOP </w:t>
-      </w:r>
-    </w:p>
-    <w:p>
-      <w:pPr>
-        <w:pStyle w:val="Normal"/>
-        <w:spacing w:lineRule="auto" w:line="240" w:before="0" w:after="0"/>
-        <w:rPr/>
-      </w:pPr>
-      <w:r>
-        <w:rPr>
-          <w:rFonts w:eastAsia="SimSun" w:cs="Times New Roman" w:ascii="Times New Roman" w:hAnsi="Times New Roman"/>
-          <w:bCs/>
-          <w:color w:val="000000" w:themeColor="text1"/>
-        </w:rPr>
-        <w:tab/>
-        <w:t>SELECT absent.OSIS</w:t>
-      </w:r>
-    </w:p>
-    <w:p>
-      <w:pPr>
-        <w:pStyle w:val="Normal"/>
-        <w:spacing w:lineRule="auto" w:line="240" w:before="0" w:after="0"/>
-        <w:rPr/>
-      </w:pPr>
-      <w:r>
-        <w:rPr>
-          <w:rFonts w:eastAsia="SimSun" w:cs="Times New Roman" w:ascii="Times New Roman" w:hAnsi="Times New Roman"/>
-          <w:bCs/>
-          <w:color w:val="000000" w:themeColor="text1"/>
-        </w:rPr>
-        <w:tab/>
-        <w:t>INTO absent_temp</w:t>
-      </w:r>
-    </w:p>
-    <w:p>
-      <w:pPr>
-        <w:pStyle w:val="Normal"/>
-        <w:spacing w:lineRule="auto" w:line="240" w:before="0" w:after="0"/>
-        <w:rPr/>
-      </w:pPr>
-      <w:r>
-        <w:rPr>
-          <w:rFonts w:eastAsia="SimSun" w:cs="Times New Roman" w:ascii="Times New Roman" w:hAnsi="Times New Roman"/>
-          <w:bCs/>
-          <w:color w:val="000000" w:themeColor="text1"/>
-        </w:rPr>
-        <w:tab/>
-        <w:t>FROM absent</w:t>
-      </w:r>
-    </w:p>
-    <w:p>
-      <w:pPr>
-        <w:pStyle w:val="Normal"/>
-        <w:spacing w:lineRule="auto" w:line="240" w:before="0" w:after="0"/>
-        <w:rPr/>
-      </w:pPr>
-      <w:r>
-        <w:rPr>
-          <w:rFonts w:eastAsia="SimSun" w:cs="Times New Roman" w:ascii="Times New Roman" w:hAnsi="Times New Roman"/>
-          <w:bCs/>
-          <w:color w:val="000000" w:themeColor="text1"/>
-        </w:rPr>
-        <w:tab/>
-        <w:t>LEFT JOIN trip</w:t>
-      </w:r>
-    </w:p>
-    <w:p>
-      <w:pPr>
-        <w:pStyle w:val="Normal"/>
-        <w:spacing w:lineRule="auto" w:line="240" w:before="0" w:after="0"/>
-        <w:rPr/>
-      </w:pPr>
-      <w:r>
-        <w:rPr>
-          <w:rFonts w:eastAsia="SimSun" w:cs="Times New Roman" w:ascii="Times New Roman" w:hAnsi="Times New Roman"/>
-          <w:bCs/>
-          <w:color w:val="000000" w:themeColor="text1"/>
-        </w:rPr>
-        <w:tab/>
-        <w:t>ON absent.OSIS = trip.OSIS</w:t>
-      </w:r>
-    </w:p>
-    <w:p>
-      <w:pPr>
-        <w:pStyle w:val="Normal"/>
-        <w:spacing w:lineRule="auto" w:line="240" w:before="0" w:after="0"/>
-        <w:rPr/>
-      </w:pPr>
-      <w:r>
-        <w:rPr>
-          <w:rFonts w:eastAsia="SimSun" w:cs="Times New Roman" w:ascii="Times New Roman" w:hAnsi="Times New Roman"/>
-          <w:bCs/>
-          <w:color w:val="000000" w:themeColor="text1"/>
-        </w:rPr>
-        <w:tab/>
-        <w:t>WHERE trip.osis IS NULL;</w:t>
+        <w:t>FOR course_roster IN course_rosters LOOP</w:t>
       </w:r>
     </w:p>
     <w:p>
@@ -1649,6 +1537,134 @@
         </w:rPr>
         <w:t xml:space="preserve">        </w:t>
       </w:r>
+      <w:r>
+        <w:rPr>
+          <w:rFonts w:eastAsia="SimSun" w:cs="Times New Roman" w:ascii="Times New Roman" w:hAnsi="Times New Roman"/>
+          <w:bCs/>
+          <w:color w:val="000000" w:themeColor="text1"/>
+        </w:rPr>
+        <w:t>INSERT INTO ABSENT_TEMP</w:t>
+      </w:r>
+    </w:p>
+    <w:p>
+      <w:pPr>
+        <w:pStyle w:val="Normal"/>
+        <w:spacing w:lineRule="auto" w:line="240" w:before="0" w:after="0"/>
+        <w:rPr/>
+      </w:pPr>
+      <w:r>
+        <w:rPr>
+          <w:rFonts w:eastAsia="SimSun" w:cs="Times New Roman" w:ascii="Times New Roman" w:hAnsi="Times New Roman"/>
+          <w:bCs/>
+          <w:color w:val="000000" w:themeColor="text1"/>
+        </w:rPr>
+        <w:t xml:space="preserve">    </w:t>
+      </w:r>
+      <w:r>
+        <w:rPr>
+          <w:rFonts w:eastAsia="SimSun" w:cs="Times New Roman" w:ascii="Times New Roman" w:hAnsi="Times New Roman"/>
+          <w:bCs/>
+          <w:color w:val="000000" w:themeColor="text1"/>
+        </w:rPr>
+        <w:tab/>
+        <w:t xml:space="preserve">SELECT absent.OSIS </w:t>
+      </w:r>
+    </w:p>
+    <w:p>
+      <w:pPr>
+        <w:pStyle w:val="Normal"/>
+        <w:spacing w:lineRule="auto" w:line="240" w:before="0" w:after="0"/>
+        <w:rPr/>
+      </w:pPr>
+      <w:r>
+        <w:rPr>
+          <w:rFonts w:eastAsia="SimSun" w:cs="Times New Roman" w:ascii="Times New Roman" w:hAnsi="Times New Roman"/>
+          <w:bCs/>
+          <w:color w:val="000000" w:themeColor="text1"/>
+        </w:rPr>
+        <w:t xml:space="preserve">    </w:t>
+      </w:r>
+      <w:r>
+        <w:rPr>
+          <w:rFonts w:eastAsia="SimSun" w:cs="Times New Roman" w:ascii="Times New Roman" w:hAnsi="Times New Roman"/>
+          <w:bCs/>
+          <w:color w:val="000000" w:themeColor="text1"/>
+        </w:rPr>
+        <w:tab/>
+        <w:t xml:space="preserve">FROM absent </w:t>
+      </w:r>
+    </w:p>
+    <w:p>
+      <w:pPr>
+        <w:pStyle w:val="Normal"/>
+        <w:spacing w:lineRule="auto" w:line="240" w:before="0" w:after="0"/>
+        <w:rPr/>
+      </w:pPr>
+      <w:r>
+        <w:rPr>
+          <w:rFonts w:eastAsia="SimSun" w:cs="Times New Roman" w:ascii="Times New Roman" w:hAnsi="Times New Roman"/>
+          <w:bCs/>
+          <w:color w:val="000000" w:themeColor="text1"/>
+        </w:rPr>
+        <w:t xml:space="preserve">    </w:t>
+      </w:r>
+      <w:r>
+        <w:rPr>
+          <w:rFonts w:eastAsia="SimSun" w:cs="Times New Roman" w:ascii="Times New Roman" w:hAnsi="Times New Roman"/>
+          <w:bCs/>
+          <w:color w:val="000000" w:themeColor="text1"/>
+        </w:rPr>
+        <w:tab/>
+        <w:t xml:space="preserve">LEFT JOIN trip </w:t>
+      </w:r>
+    </w:p>
+    <w:p>
+      <w:pPr>
+        <w:pStyle w:val="Normal"/>
+        <w:spacing w:lineRule="auto" w:line="240" w:before="0" w:after="0"/>
+        <w:rPr/>
+      </w:pPr>
+      <w:r>
+        <w:rPr>
+          <w:rFonts w:eastAsia="SimSun" w:cs="Times New Roman" w:ascii="Times New Roman" w:hAnsi="Times New Roman"/>
+          <w:bCs/>
+          <w:color w:val="000000" w:themeColor="text1"/>
+        </w:rPr>
+        <w:t xml:space="preserve">    </w:t>
+      </w:r>
+      <w:r>
+        <w:rPr>
+          <w:rFonts w:eastAsia="SimSun" w:cs="Times New Roman" w:ascii="Times New Roman" w:hAnsi="Times New Roman"/>
+          <w:bCs/>
+          <w:color w:val="000000" w:themeColor="text1"/>
+        </w:rPr>
+        <w:tab/>
+        <w:t xml:space="preserve">ON absent.OSIS = trip.OSIS </w:t>
+      </w:r>
+    </w:p>
+    <w:p>
+      <w:pPr>
+        <w:pStyle w:val="Normal"/>
+        <w:spacing w:lineRule="auto" w:line="240" w:before="0" w:after="0"/>
+        <w:rPr/>
+      </w:pPr>
+      <w:r>
+        <w:rPr>
+          <w:rFonts w:eastAsia="SimSun" w:cs="Times New Roman" w:ascii="Times New Roman" w:hAnsi="Times New Roman"/>
+          <w:bCs/>
+          <w:color w:val="000000" w:themeColor="text1"/>
+        </w:rPr>
+        <w:t xml:space="preserve">    </w:t>
+      </w:r>
+      <w:r>
+        <w:rPr>
+          <w:rFonts w:eastAsia="SimSun" w:cs="Times New Roman" w:ascii="Times New Roman" w:hAnsi="Times New Roman"/>
+          <w:bCs/>
+          <w:color w:val="000000" w:themeColor="text1"/>
+        </w:rPr>
+        <w:tab/>
+        <w:t xml:space="preserve">WHERE trip.osis IS NULL; </w:t>
+      </w:r>
     </w:p>
     <w:p>
       <w:pPr>
@@ -1670,7 +1686,7 @@
           <w:bCs/>
           <w:color w:val="000000" w:themeColor="text1"/>
         </w:rPr>
-        <w:t xml:space="preserve">dbms_output.put_line(course_roster.TITLE); </w:t>
+        <w:t xml:space="preserve">dbms_output.put_line(course_roster.TITLE);  </w:t>
       </w:r>
     </w:p>
     <w:p>
@@ -1693,17 +1709,15 @@
           <w:bCs/>
           <w:color w:val="000000" w:themeColor="text1"/>
         </w:rPr>
-        <w:t xml:space="preserve">END LOOP; </w:t>
-      </w:r>
-    </w:p>
-    <w:p>
-      <w:pPr>
-        <w:pStyle w:val="Normal"/>
-        <w:spacing w:lineRule="auto" w:line="240" w:before="0" w:after="0"/>
-        <w:rPr/>
-      </w:pPr>
-      <w:bookmarkStart w:id="0" w:name="__DdeLink__2631_1980998484"/>
-      <w:bookmarkEnd w:id="0"/>
+        <w:t xml:space="preserve">END LOOP;  </w:t>
+      </w:r>
+    </w:p>
+    <w:p>
+      <w:pPr>
+        <w:pStyle w:val="Normal"/>
+        <w:spacing w:lineRule="auto" w:line="240" w:before="0" w:after="0"/>
+        <w:rPr/>
+      </w:pPr>
       <w:r>
         <w:rPr>
           <w:rFonts w:eastAsia="SimSun" w:cs="Times New Roman" w:ascii="Times New Roman" w:hAnsi="Times New Roman"/>
@@ -4621,356 +4635,356 @@
         </w:rPr>
         <w:tab/>
       </w:r>
-      <w:bookmarkStart w:id="1" w:name="__DdeLink__1169_391402904"/>
+      <w:bookmarkStart w:id="0" w:name="__DdeLink__1169_391402904"/>
+      <w:bookmarkEnd w:id="0"/>
+      <w:r>
+        <w:rPr>
+          <w:rFonts w:eastAsia="SimSun" w:cs="Times New Roman" w:ascii="Times New Roman" w:hAnsi="Times New Roman"/>
+          <w:bCs/>
+          <w:color w:val="000000" w:themeColor="text1"/>
+        </w:rPr>
+        <w:t xml:space="preserve">CONSTRAINT pk_student PRIMARY KEY (OSIS) </w:t>
+      </w:r>
+    </w:p>
+    <w:p>
+      <w:pPr>
+        <w:pStyle w:val="Normal"/>
+        <w:spacing w:lineRule="auto" w:line="240" w:before="0" w:after="0"/>
+        <w:rPr/>
+      </w:pPr>
+      <w:r>
+        <w:rPr>
+          <w:rFonts w:eastAsia="SimSun" w:cs="Times New Roman" w:ascii="Times New Roman" w:hAnsi="Times New Roman"/>
+          <w:bCs/>
+          <w:color w:val="000000" w:themeColor="text1"/>
+        </w:rPr>
+        <w:t>)</w:t>
+      </w:r>
+    </w:p>
+    <w:p>
+      <w:pPr>
+        <w:pStyle w:val="Normal"/>
+        <w:spacing w:lineRule="auto" w:line="240" w:before="0" w:after="0"/>
+        <w:rPr>
+          <w:rFonts w:ascii="Times New Roman" w:hAnsi="Times New Roman" w:eastAsia="SimSun" w:cs="Times New Roman"/>
+          <w:bCs/>
+          <w:color w:val="000000" w:themeColor="text1"/>
+        </w:rPr>
+      </w:pPr>
+      <w:r>
+        <w:rPr>
+          <w:rFonts w:eastAsia="SimSun" w:cs="Times New Roman" w:ascii="Times New Roman" w:hAnsi="Times New Roman"/>
+          <w:bCs/>
+          <w:color w:val="000000" w:themeColor="text1"/>
+        </w:rPr>
+      </w:r>
+    </w:p>
+    <w:p>
+      <w:pPr>
+        <w:pStyle w:val="Normal"/>
+        <w:spacing w:lineRule="auto" w:line="240" w:before="0" w:after="0"/>
+        <w:rPr/>
+      </w:pPr>
+      <w:r>
+        <w:rPr>
+          <w:rFonts w:eastAsia="SimSun" w:cs="Times New Roman" w:ascii="Times New Roman" w:hAnsi="Times New Roman"/>
+          <w:bCs/>
+          <w:color w:val="000000" w:themeColor="text1"/>
+        </w:rPr>
+        <w:t>CREATE TABLE senior_trip(</w:t>
+      </w:r>
+    </w:p>
+    <w:p>
+      <w:pPr>
+        <w:pStyle w:val="Normal"/>
+        <w:spacing w:lineRule="auto" w:line="240" w:before="0" w:after="0"/>
+        <w:rPr/>
+      </w:pPr>
+      <w:r>
+        <w:rPr>
+          <w:rFonts w:eastAsia="SimSun" w:cs="Times New Roman" w:ascii="Times New Roman" w:hAnsi="Times New Roman"/>
+          <w:bCs/>
+          <w:color w:val="000000" w:themeColor="text1"/>
+        </w:rPr>
+        <w:tab/>
+        <w:t>student_id int FOREIGN KEY REFERENCES students(pk_student)</w:t>
+      </w:r>
+    </w:p>
+    <w:p>
+      <w:pPr>
+        <w:pStyle w:val="Normal"/>
+        <w:spacing w:lineRule="auto" w:line="240" w:before="0" w:after="0"/>
+        <w:rPr/>
+      </w:pPr>
+      <w:r>
+        <w:rPr>
+          <w:rFonts w:eastAsia="SimSun" w:cs="Times New Roman" w:ascii="Times New Roman" w:hAnsi="Times New Roman"/>
+          <w:bCs/>
+          <w:color w:val="000000" w:themeColor="text1"/>
+        </w:rPr>
+        <w:t>)</w:t>
+      </w:r>
+    </w:p>
+    <w:p>
+      <w:pPr>
+        <w:pStyle w:val="Normal"/>
+        <w:spacing w:lineRule="auto" w:line="240" w:before="0" w:after="0"/>
+        <w:rPr>
+          <w:rFonts w:ascii="Times New Roman" w:hAnsi="Times New Roman" w:eastAsia="SimSun" w:cs="Times New Roman"/>
+          <w:bCs/>
+          <w:color w:val="000000" w:themeColor="text1"/>
+        </w:rPr>
+      </w:pPr>
+      <w:r>
+        <w:rPr>
+          <w:rFonts w:eastAsia="SimSun" w:cs="Times New Roman" w:ascii="Times New Roman" w:hAnsi="Times New Roman"/>
+          <w:bCs/>
+          <w:color w:val="000000" w:themeColor="text1"/>
+        </w:rPr>
+      </w:r>
+    </w:p>
+    <w:p>
+      <w:pPr>
+        <w:pStyle w:val="Normal"/>
+        <w:spacing w:lineRule="auto" w:line="240" w:before="0" w:after="0"/>
+        <w:rPr/>
+      </w:pPr>
+      <w:r>
+        <w:rPr>
+          <w:rFonts w:eastAsia="SimSun" w:cs="Times New Roman" w:ascii="Times New Roman" w:hAnsi="Times New Roman"/>
+          <w:bCs/>
+          <w:color w:val="000000" w:themeColor="text1"/>
+        </w:rPr>
+        <w:t>CREATE TABLE teacher(</w:t>
+      </w:r>
+    </w:p>
+    <w:p>
+      <w:pPr>
+        <w:pStyle w:val="Normal"/>
+        <w:spacing w:lineRule="auto" w:line="240" w:before="0" w:after="0"/>
+        <w:rPr/>
+      </w:pPr>
+      <w:r>
+        <w:rPr>
+          <w:rFonts w:eastAsia="SimSun" w:cs="Times New Roman" w:ascii="Times New Roman" w:hAnsi="Times New Roman"/>
+          <w:bCs/>
+          <w:color w:val="000000" w:themeColor="text1"/>
+        </w:rPr>
+        <w:tab/>
+        <w:t>FIRST_NAME varchar(50),</w:t>
+      </w:r>
+    </w:p>
+    <w:p>
+      <w:pPr>
+        <w:pStyle w:val="Normal"/>
+        <w:spacing w:lineRule="auto" w:line="240" w:before="0" w:after="0"/>
+        <w:rPr/>
+      </w:pPr>
+      <w:r>
+        <w:rPr>
+          <w:rFonts w:eastAsia="SimSun" w:cs="Times New Roman" w:ascii="Times New Roman" w:hAnsi="Times New Roman"/>
+          <w:bCs/>
+          <w:color w:val="000000" w:themeColor="text1"/>
+        </w:rPr>
+        <w:tab/>
+        <w:t>LAST_NAME varchar(50),</w:t>
+      </w:r>
+    </w:p>
+    <w:p>
+      <w:pPr>
+        <w:pStyle w:val="Normal"/>
+        <w:spacing w:lineRule="auto" w:line="240" w:before="0" w:after="0"/>
+        <w:rPr/>
+      </w:pPr>
+      <w:r>
+        <w:rPr>
+          <w:rFonts w:eastAsia="SimSun" w:cs="Times New Roman" w:ascii="Times New Roman" w:hAnsi="Times New Roman"/>
+          <w:bCs/>
+          <w:color w:val="000000" w:themeColor="text1"/>
+        </w:rPr>
+        <w:tab/>
+        <w:t>OSIS number(10,0),</w:t>
+      </w:r>
+    </w:p>
+    <w:p>
+      <w:pPr>
+        <w:pStyle w:val="Normal"/>
+        <w:spacing w:lineRule="auto" w:line="240" w:before="0" w:after="0"/>
+        <w:rPr/>
+      </w:pPr>
+      <w:r>
+        <w:rPr>
+          <w:rFonts w:eastAsia="SimSun" w:cs="Times New Roman" w:ascii="Times New Roman" w:hAnsi="Times New Roman"/>
+          <w:bCs/>
+          <w:color w:val="000000" w:themeColor="text1"/>
+        </w:rPr>
+        <w:tab/>
+        <w:t>CONSTRAINT pk_teacher PRIMARY KEY (OSIS)</w:t>
+      </w:r>
+    </w:p>
+    <w:p>
+      <w:pPr>
+        <w:pStyle w:val="Normal"/>
+        <w:spacing w:lineRule="auto" w:line="240" w:before="0" w:after="0"/>
+        <w:rPr/>
+      </w:pPr>
+      <w:r>
+        <w:rPr>
+          <w:rFonts w:eastAsia="SimSun" w:cs="Times New Roman" w:ascii="Times New Roman" w:hAnsi="Times New Roman"/>
+          <w:bCs/>
+          <w:color w:val="000000" w:themeColor="text1"/>
+        </w:rPr>
+        <w:t>)</w:t>
+      </w:r>
+    </w:p>
+    <w:p>
+      <w:pPr>
+        <w:pStyle w:val="Normal"/>
+        <w:spacing w:lineRule="auto" w:line="240" w:before="0" w:after="0"/>
+        <w:rPr>
+          <w:rFonts w:ascii="Times New Roman" w:hAnsi="Times New Roman" w:eastAsia="SimSun" w:cs="Times New Roman"/>
+          <w:bCs/>
+          <w:color w:val="000000" w:themeColor="text1"/>
+        </w:rPr>
+      </w:pPr>
+      <w:r>
+        <w:rPr>
+          <w:rFonts w:eastAsia="SimSun" w:cs="Times New Roman" w:ascii="Times New Roman" w:hAnsi="Times New Roman"/>
+          <w:bCs/>
+          <w:color w:val="000000" w:themeColor="text1"/>
+        </w:rPr>
+      </w:r>
+    </w:p>
+    <w:p>
+      <w:pPr>
+        <w:pStyle w:val="Normal"/>
+        <w:spacing w:lineRule="auto" w:line="240" w:before="0" w:after="0"/>
+        <w:rPr>
+          <w:rFonts w:ascii="Times New Roman" w:hAnsi="Times New Roman" w:eastAsia="SimSun" w:cs="Times New Roman"/>
+          <w:bCs/>
+          <w:color w:val="000000" w:themeColor="text1"/>
+        </w:rPr>
+      </w:pPr>
+      <w:r>
+        <w:rPr>
+          <w:rFonts w:eastAsia="SimSun" w:cs="Times New Roman" w:ascii="Times New Roman" w:hAnsi="Times New Roman"/>
+          <w:bCs/>
+          <w:color w:val="000000" w:themeColor="text1"/>
+        </w:rPr>
+        <w:t>CREATE TABLE class(</w:t>
+      </w:r>
+    </w:p>
+    <w:p>
+      <w:pPr>
+        <w:pStyle w:val="Normal"/>
+        <w:spacing w:lineRule="auto" w:line="240" w:before="0" w:after="0"/>
+        <w:rPr>
+          <w:rFonts w:ascii="Times New Roman" w:hAnsi="Times New Roman" w:eastAsia="SimSun" w:cs="Times New Roman"/>
+          <w:bCs/>
+          <w:color w:val="000000" w:themeColor="text1"/>
+        </w:rPr>
+      </w:pPr>
+      <w:r>
+        <w:rPr>
+          <w:rFonts w:eastAsia="SimSun" w:cs="Times New Roman" w:ascii="Times New Roman" w:hAnsi="Times New Roman"/>
+          <w:bCs/>
+          <w:color w:val="000000" w:themeColor="text1"/>
+        </w:rPr>
+        <w:tab/>
+        <w:t>teacher_id FOREIGN KEY REFERENCES teachers(pk_teacher),</w:t>
+      </w:r>
+    </w:p>
+    <w:p>
+      <w:pPr>
+        <w:pStyle w:val="Normal"/>
+        <w:spacing w:lineRule="auto" w:line="240" w:before="0" w:after="0"/>
+        <w:rPr>
+          <w:rFonts w:ascii="Times New Roman" w:hAnsi="Times New Roman" w:eastAsia="SimSun" w:cs="Times New Roman"/>
+          <w:bCs/>
+          <w:color w:val="000000" w:themeColor="text1"/>
+        </w:rPr>
+      </w:pPr>
+      <w:r>
+        <w:rPr>
+          <w:rFonts w:eastAsia="SimSun" w:cs="Times New Roman" w:ascii="Times New Roman" w:hAnsi="Times New Roman"/>
+          <w:bCs/>
+          <w:color w:val="000000" w:themeColor="text1"/>
+        </w:rPr>
+        <w:tab/>
+      </w:r>
+    </w:p>
+    <w:p>
+      <w:pPr>
+        <w:pStyle w:val="Normal"/>
+        <w:spacing w:lineRule="auto" w:line="240" w:before="0" w:after="0"/>
+        <w:rPr>
+          <w:rFonts w:ascii="Times New Roman" w:hAnsi="Times New Roman" w:eastAsia="SimSun" w:cs="Times New Roman"/>
+          <w:bCs/>
+          <w:color w:val="000000" w:themeColor="text1"/>
+        </w:rPr>
+      </w:pPr>
+      <w:r>
+        <w:rPr>
+          <w:rFonts w:eastAsia="SimSun" w:cs="Times New Roman" w:ascii="Times New Roman" w:hAnsi="Times New Roman"/>
+          <w:bCs/>
+          <w:color w:val="000000" w:themeColor="text1"/>
+        </w:rPr>
+        <w:t>)</w:t>
+      </w:r>
+    </w:p>
+    <w:p>
+      <w:pPr>
+        <w:pStyle w:val="Normal"/>
+        <w:spacing w:lineRule="auto" w:line="240" w:before="0" w:after="0"/>
+        <w:rPr/>
+      </w:pPr>
+      <w:r>
+        <w:rPr>
+          <w:rFonts w:eastAsia="SimSun" w:cs="Times New Roman" w:ascii="Times New Roman" w:hAnsi="Times New Roman"/>
+          <w:bCs/>
+          <w:color w:val="000000" w:themeColor="text1"/>
+        </w:rPr>
+        <w:t>SELECT FIRST_NAME, LAST_NAME, OSIS, OFCL</w:t>
+      </w:r>
+    </w:p>
+    <w:p>
+      <w:pPr>
+        <w:pStyle w:val="Normal"/>
+        <w:spacing w:lineRule="auto" w:line="240" w:before="0" w:after="0"/>
+        <w:rPr/>
+      </w:pPr>
+      <w:r>
+        <w:rPr>
+          <w:rFonts w:eastAsia="SimSun" w:cs="Times New Roman" w:ascii="Times New Roman" w:hAnsi="Times New Roman"/>
+          <w:bCs/>
+          <w:color w:val="000000" w:themeColor="text1"/>
+        </w:rPr>
+        <w:t>FROM student</w:t>
+      </w:r>
+    </w:p>
+    <w:p>
+      <w:pPr>
+        <w:pStyle w:val="Normal"/>
+        <w:spacing w:lineRule="auto" w:line="240" w:before="0" w:after="0"/>
+        <w:rPr/>
+      </w:pPr>
+      <w:r>
+        <w:rPr>
+          <w:rFonts w:eastAsia="SimSun" w:cs="Times New Roman" w:ascii="Times New Roman" w:hAnsi="Times New Roman"/>
+          <w:bCs/>
+          <w:color w:val="000000" w:themeColor="text1"/>
+        </w:rPr>
+        <w:t>JOIN senior_trip</w:t>
+      </w:r>
+    </w:p>
+    <w:p>
+      <w:pPr>
+        <w:pStyle w:val="Normal"/>
+        <w:spacing w:lineRule="auto" w:line="240" w:before="0" w:after="0"/>
+        <w:rPr/>
+      </w:pPr>
+      <w:bookmarkStart w:id="1" w:name="__DdeLink__443_1446669397"/>
       <w:bookmarkEnd w:id="1"/>
-      <w:r>
-        <w:rPr>
-          <w:rFonts w:eastAsia="SimSun" w:cs="Times New Roman" w:ascii="Times New Roman" w:hAnsi="Times New Roman"/>
-          <w:bCs/>
-          <w:color w:val="000000" w:themeColor="text1"/>
-        </w:rPr>
-        <w:t xml:space="preserve">CONSTRAINT pk_student PRIMARY KEY (OSIS) </w:t>
-      </w:r>
-    </w:p>
-    <w:p>
-      <w:pPr>
-        <w:pStyle w:val="Normal"/>
-        <w:spacing w:lineRule="auto" w:line="240" w:before="0" w:after="0"/>
-        <w:rPr/>
-      </w:pPr>
-      <w:r>
-        <w:rPr>
-          <w:rFonts w:eastAsia="SimSun" w:cs="Times New Roman" w:ascii="Times New Roman" w:hAnsi="Times New Roman"/>
-          <w:bCs/>
-          <w:color w:val="000000" w:themeColor="text1"/>
-        </w:rPr>
-        <w:t>)</w:t>
-      </w:r>
-    </w:p>
-    <w:p>
-      <w:pPr>
-        <w:pStyle w:val="Normal"/>
-        <w:spacing w:lineRule="auto" w:line="240" w:before="0" w:after="0"/>
-        <w:rPr>
-          <w:rFonts w:ascii="Times New Roman" w:hAnsi="Times New Roman" w:eastAsia="SimSun" w:cs="Times New Roman"/>
-          <w:bCs/>
-          <w:color w:val="000000" w:themeColor="text1"/>
-        </w:rPr>
-      </w:pPr>
-      <w:r>
-        <w:rPr>
-          <w:rFonts w:eastAsia="SimSun" w:cs="Times New Roman" w:ascii="Times New Roman" w:hAnsi="Times New Roman"/>
-          <w:bCs/>
-          <w:color w:val="000000" w:themeColor="text1"/>
-        </w:rPr>
-      </w:r>
-    </w:p>
-    <w:p>
-      <w:pPr>
-        <w:pStyle w:val="Normal"/>
-        <w:spacing w:lineRule="auto" w:line="240" w:before="0" w:after="0"/>
-        <w:rPr/>
-      </w:pPr>
-      <w:r>
-        <w:rPr>
-          <w:rFonts w:eastAsia="SimSun" w:cs="Times New Roman" w:ascii="Times New Roman" w:hAnsi="Times New Roman"/>
-          <w:bCs/>
-          <w:color w:val="000000" w:themeColor="text1"/>
-        </w:rPr>
-        <w:t>CREATE TABLE senior_trip(</w:t>
-      </w:r>
-    </w:p>
-    <w:p>
-      <w:pPr>
-        <w:pStyle w:val="Normal"/>
-        <w:spacing w:lineRule="auto" w:line="240" w:before="0" w:after="0"/>
-        <w:rPr/>
-      </w:pPr>
-      <w:r>
-        <w:rPr>
-          <w:rFonts w:eastAsia="SimSun" w:cs="Times New Roman" w:ascii="Times New Roman" w:hAnsi="Times New Roman"/>
-          <w:bCs/>
-          <w:color w:val="000000" w:themeColor="text1"/>
-        </w:rPr>
-        <w:tab/>
-        <w:t>student_id int FOREIGN KEY REFERENCES students(pk_student)</w:t>
-      </w:r>
-    </w:p>
-    <w:p>
-      <w:pPr>
-        <w:pStyle w:val="Normal"/>
-        <w:spacing w:lineRule="auto" w:line="240" w:before="0" w:after="0"/>
-        <w:rPr/>
-      </w:pPr>
-      <w:r>
-        <w:rPr>
-          <w:rFonts w:eastAsia="SimSun" w:cs="Times New Roman" w:ascii="Times New Roman" w:hAnsi="Times New Roman"/>
-          <w:bCs/>
-          <w:color w:val="000000" w:themeColor="text1"/>
-        </w:rPr>
-        <w:t>)</w:t>
-      </w:r>
-    </w:p>
-    <w:p>
-      <w:pPr>
-        <w:pStyle w:val="Normal"/>
-        <w:spacing w:lineRule="auto" w:line="240" w:before="0" w:after="0"/>
-        <w:rPr>
-          <w:rFonts w:ascii="Times New Roman" w:hAnsi="Times New Roman" w:eastAsia="SimSun" w:cs="Times New Roman"/>
-          <w:bCs/>
-          <w:color w:val="000000" w:themeColor="text1"/>
-        </w:rPr>
-      </w:pPr>
-      <w:r>
-        <w:rPr>
-          <w:rFonts w:eastAsia="SimSun" w:cs="Times New Roman" w:ascii="Times New Roman" w:hAnsi="Times New Roman"/>
-          <w:bCs/>
-          <w:color w:val="000000" w:themeColor="text1"/>
-        </w:rPr>
-      </w:r>
-    </w:p>
-    <w:p>
-      <w:pPr>
-        <w:pStyle w:val="Normal"/>
-        <w:spacing w:lineRule="auto" w:line="240" w:before="0" w:after="0"/>
-        <w:rPr/>
-      </w:pPr>
-      <w:r>
-        <w:rPr>
-          <w:rFonts w:eastAsia="SimSun" w:cs="Times New Roman" w:ascii="Times New Roman" w:hAnsi="Times New Roman"/>
-          <w:bCs/>
-          <w:color w:val="000000" w:themeColor="text1"/>
-        </w:rPr>
-        <w:t>CREATE TABLE teacher(</w:t>
-      </w:r>
-    </w:p>
-    <w:p>
-      <w:pPr>
-        <w:pStyle w:val="Normal"/>
-        <w:spacing w:lineRule="auto" w:line="240" w:before="0" w:after="0"/>
-        <w:rPr/>
-      </w:pPr>
-      <w:r>
-        <w:rPr>
-          <w:rFonts w:eastAsia="SimSun" w:cs="Times New Roman" w:ascii="Times New Roman" w:hAnsi="Times New Roman"/>
-          <w:bCs/>
-          <w:color w:val="000000" w:themeColor="text1"/>
-        </w:rPr>
-        <w:tab/>
-        <w:t>FIRST_NAME varchar(50),</w:t>
-      </w:r>
-    </w:p>
-    <w:p>
-      <w:pPr>
-        <w:pStyle w:val="Normal"/>
-        <w:spacing w:lineRule="auto" w:line="240" w:before="0" w:after="0"/>
-        <w:rPr/>
-      </w:pPr>
-      <w:r>
-        <w:rPr>
-          <w:rFonts w:eastAsia="SimSun" w:cs="Times New Roman" w:ascii="Times New Roman" w:hAnsi="Times New Roman"/>
-          <w:bCs/>
-          <w:color w:val="000000" w:themeColor="text1"/>
-        </w:rPr>
-        <w:tab/>
-        <w:t>LAST_NAME varchar(50),</w:t>
-      </w:r>
-    </w:p>
-    <w:p>
-      <w:pPr>
-        <w:pStyle w:val="Normal"/>
-        <w:spacing w:lineRule="auto" w:line="240" w:before="0" w:after="0"/>
-        <w:rPr/>
-      </w:pPr>
-      <w:r>
-        <w:rPr>
-          <w:rFonts w:eastAsia="SimSun" w:cs="Times New Roman" w:ascii="Times New Roman" w:hAnsi="Times New Roman"/>
-          <w:bCs/>
-          <w:color w:val="000000" w:themeColor="text1"/>
-        </w:rPr>
-        <w:tab/>
-        <w:t>OSIS number(10,0),</w:t>
-      </w:r>
-    </w:p>
-    <w:p>
-      <w:pPr>
-        <w:pStyle w:val="Normal"/>
-        <w:spacing w:lineRule="auto" w:line="240" w:before="0" w:after="0"/>
-        <w:rPr/>
-      </w:pPr>
-      <w:r>
-        <w:rPr>
-          <w:rFonts w:eastAsia="SimSun" w:cs="Times New Roman" w:ascii="Times New Roman" w:hAnsi="Times New Roman"/>
-          <w:bCs/>
-          <w:color w:val="000000" w:themeColor="text1"/>
-        </w:rPr>
-        <w:tab/>
-        <w:t>CONSTRAINT pk_teacher PRIMARY KEY (OSIS)</w:t>
-      </w:r>
-    </w:p>
-    <w:p>
-      <w:pPr>
-        <w:pStyle w:val="Normal"/>
-        <w:spacing w:lineRule="auto" w:line="240" w:before="0" w:after="0"/>
-        <w:rPr/>
-      </w:pPr>
-      <w:r>
-        <w:rPr>
-          <w:rFonts w:eastAsia="SimSun" w:cs="Times New Roman" w:ascii="Times New Roman" w:hAnsi="Times New Roman"/>
-          <w:bCs/>
-          <w:color w:val="000000" w:themeColor="text1"/>
-        </w:rPr>
-        <w:t>)</w:t>
-      </w:r>
-    </w:p>
-    <w:p>
-      <w:pPr>
-        <w:pStyle w:val="Normal"/>
-        <w:spacing w:lineRule="auto" w:line="240" w:before="0" w:after="0"/>
-        <w:rPr>
-          <w:rFonts w:ascii="Times New Roman" w:hAnsi="Times New Roman" w:eastAsia="SimSun" w:cs="Times New Roman"/>
-          <w:bCs/>
-          <w:color w:val="000000" w:themeColor="text1"/>
-        </w:rPr>
-      </w:pPr>
-      <w:r>
-        <w:rPr>
-          <w:rFonts w:eastAsia="SimSun" w:cs="Times New Roman" w:ascii="Times New Roman" w:hAnsi="Times New Roman"/>
-          <w:bCs/>
-          <w:color w:val="000000" w:themeColor="text1"/>
-        </w:rPr>
-      </w:r>
-    </w:p>
-    <w:p>
-      <w:pPr>
-        <w:pStyle w:val="Normal"/>
-        <w:spacing w:lineRule="auto" w:line="240" w:before="0" w:after="0"/>
-        <w:rPr>
-          <w:rFonts w:ascii="Times New Roman" w:hAnsi="Times New Roman" w:eastAsia="SimSun" w:cs="Times New Roman"/>
-          <w:bCs/>
-          <w:color w:val="000000" w:themeColor="text1"/>
-        </w:rPr>
-      </w:pPr>
-      <w:r>
-        <w:rPr>
-          <w:rFonts w:eastAsia="SimSun" w:cs="Times New Roman" w:ascii="Times New Roman" w:hAnsi="Times New Roman"/>
-          <w:bCs/>
-          <w:color w:val="000000" w:themeColor="text1"/>
-        </w:rPr>
-        <w:t>CREATE TABLE class(</w:t>
-      </w:r>
-    </w:p>
-    <w:p>
-      <w:pPr>
-        <w:pStyle w:val="Normal"/>
-        <w:spacing w:lineRule="auto" w:line="240" w:before="0" w:after="0"/>
-        <w:rPr>
-          <w:rFonts w:ascii="Times New Roman" w:hAnsi="Times New Roman" w:eastAsia="SimSun" w:cs="Times New Roman"/>
-          <w:bCs/>
-          <w:color w:val="000000" w:themeColor="text1"/>
-        </w:rPr>
-      </w:pPr>
-      <w:r>
-        <w:rPr>
-          <w:rFonts w:eastAsia="SimSun" w:cs="Times New Roman" w:ascii="Times New Roman" w:hAnsi="Times New Roman"/>
-          <w:bCs/>
-          <w:color w:val="000000" w:themeColor="text1"/>
-        </w:rPr>
-        <w:tab/>
-        <w:t>teacher_id FOREIGN KEY REFERENCES teachers(pk_teacher),</w:t>
-      </w:r>
-    </w:p>
-    <w:p>
-      <w:pPr>
-        <w:pStyle w:val="Normal"/>
-        <w:spacing w:lineRule="auto" w:line="240" w:before="0" w:after="0"/>
-        <w:rPr>
-          <w:rFonts w:ascii="Times New Roman" w:hAnsi="Times New Roman" w:eastAsia="SimSun" w:cs="Times New Roman"/>
-          <w:bCs/>
-          <w:color w:val="000000" w:themeColor="text1"/>
-        </w:rPr>
-      </w:pPr>
-      <w:r>
-        <w:rPr>
-          <w:rFonts w:eastAsia="SimSun" w:cs="Times New Roman" w:ascii="Times New Roman" w:hAnsi="Times New Roman"/>
-          <w:bCs/>
-          <w:color w:val="000000" w:themeColor="text1"/>
-        </w:rPr>
-        <w:tab/>
-      </w:r>
-    </w:p>
-    <w:p>
-      <w:pPr>
-        <w:pStyle w:val="Normal"/>
-        <w:spacing w:lineRule="auto" w:line="240" w:before="0" w:after="0"/>
-        <w:rPr>
-          <w:rFonts w:ascii="Times New Roman" w:hAnsi="Times New Roman" w:eastAsia="SimSun" w:cs="Times New Roman"/>
-          <w:bCs/>
-          <w:color w:val="000000" w:themeColor="text1"/>
-        </w:rPr>
-      </w:pPr>
-      <w:r>
-        <w:rPr>
-          <w:rFonts w:eastAsia="SimSun" w:cs="Times New Roman" w:ascii="Times New Roman" w:hAnsi="Times New Roman"/>
-          <w:bCs/>
-          <w:color w:val="000000" w:themeColor="text1"/>
-        </w:rPr>
-        <w:t>)</w:t>
-      </w:r>
-    </w:p>
-    <w:p>
-      <w:pPr>
-        <w:pStyle w:val="Normal"/>
-        <w:spacing w:lineRule="auto" w:line="240" w:before="0" w:after="0"/>
-        <w:rPr/>
-      </w:pPr>
-      <w:r>
-        <w:rPr>
-          <w:rFonts w:eastAsia="SimSun" w:cs="Times New Roman" w:ascii="Times New Roman" w:hAnsi="Times New Roman"/>
-          <w:bCs/>
-          <w:color w:val="000000" w:themeColor="text1"/>
-        </w:rPr>
-        <w:t>SELECT FIRST_NAME, LAST_NAME, OSIS, OFCL</w:t>
-      </w:r>
-    </w:p>
-    <w:p>
-      <w:pPr>
-        <w:pStyle w:val="Normal"/>
-        <w:spacing w:lineRule="auto" w:line="240" w:before="0" w:after="0"/>
-        <w:rPr/>
-      </w:pPr>
-      <w:r>
-        <w:rPr>
-          <w:rFonts w:eastAsia="SimSun" w:cs="Times New Roman" w:ascii="Times New Roman" w:hAnsi="Times New Roman"/>
-          <w:bCs/>
-          <w:color w:val="000000" w:themeColor="text1"/>
-        </w:rPr>
-        <w:t>FROM student</w:t>
-      </w:r>
-    </w:p>
-    <w:p>
-      <w:pPr>
-        <w:pStyle w:val="Normal"/>
-        <w:spacing w:lineRule="auto" w:line="240" w:before="0" w:after="0"/>
-        <w:rPr/>
-      </w:pPr>
-      <w:r>
-        <w:rPr>
-          <w:rFonts w:eastAsia="SimSun" w:cs="Times New Roman" w:ascii="Times New Roman" w:hAnsi="Times New Roman"/>
-          <w:bCs/>
-          <w:color w:val="000000" w:themeColor="text1"/>
-        </w:rPr>
-        <w:t>JOIN senior_trip</w:t>
-      </w:r>
-    </w:p>
-    <w:p>
-      <w:pPr>
-        <w:pStyle w:val="Normal"/>
-        <w:spacing w:lineRule="auto" w:line="240" w:before="0" w:after="0"/>
-        <w:rPr/>
-      </w:pPr>
-      <w:bookmarkStart w:id="2" w:name="__DdeLink__443_1446669397"/>
-      <w:bookmarkEnd w:id="2"/>
       <w:r>
         <w:rPr>
           <w:rFonts w:eastAsia="SimSun" w:cs="Times New Roman" w:ascii="Times New Roman" w:hAnsi="Times New Roman"/>
@@ -6895,6 +6909,70 @@
   </w:style>
   <w:style w:type="character" w:styleId="ListLabel58">
     <w:name w:val="ListLabel 58"/>
+    <w:qFormat/>
+    <w:rPr>
+      <w:rFonts w:cs="Wingdings"/>
+    </w:rPr>
+  </w:style>
+  <w:style w:type="character" w:styleId="ListLabel59">
+    <w:name w:val="ListLabel 59"/>
+    <w:qFormat/>
+    <w:rPr>
+      <w:rFonts w:ascii="Times New Roman" w:hAnsi="Times New Roman" w:cs="Times New Roman"/>
+      <w:b/>
+    </w:rPr>
+  </w:style>
+  <w:style w:type="character" w:styleId="ListLabel60">
+    <w:name w:val="ListLabel 60"/>
+    <w:qFormat/>
+    <w:rPr>
+      <w:rFonts w:cs="Courier New"/>
+    </w:rPr>
+  </w:style>
+  <w:style w:type="character" w:styleId="ListLabel61">
+    <w:name w:val="ListLabel 61"/>
+    <w:qFormat/>
+    <w:rPr>
+      <w:rFonts w:cs="Wingdings"/>
+    </w:rPr>
+  </w:style>
+  <w:style w:type="character" w:styleId="ListLabel62">
+    <w:name w:val="ListLabel 62"/>
+    <w:qFormat/>
+    <w:rPr>
+      <w:rFonts w:cs="Symbol"/>
+    </w:rPr>
+  </w:style>
+  <w:style w:type="character" w:styleId="ListLabel63">
+    <w:name w:val="ListLabel 63"/>
+    <w:qFormat/>
+    <w:rPr>
+      <w:rFonts w:cs="Courier New"/>
+    </w:rPr>
+  </w:style>
+  <w:style w:type="character" w:styleId="ListLabel64">
+    <w:name w:val="ListLabel 64"/>
+    <w:qFormat/>
+    <w:rPr>
+      <w:rFonts w:cs="Wingdings"/>
+    </w:rPr>
+  </w:style>
+  <w:style w:type="character" w:styleId="ListLabel65">
+    <w:name w:val="ListLabel 65"/>
+    <w:qFormat/>
+    <w:rPr>
+      <w:rFonts w:cs="Symbol"/>
+    </w:rPr>
+  </w:style>
+  <w:style w:type="character" w:styleId="ListLabel66">
+    <w:name w:val="ListLabel 66"/>
+    <w:qFormat/>
+    <w:rPr>
+      <w:rFonts w:cs="Courier New"/>
+    </w:rPr>
+  </w:style>
+  <w:style w:type="character" w:styleId="ListLabel67">
+    <w:name w:val="ListLabel 67"/>
     <w:qFormat/>
     <w:rPr>
       <w:rFonts w:cs="Wingdings"/>

</xml_diff>